<commit_message>
Steigung der Tangente am Abgleichpunkt hinzugefügt
</commit_message>
<xml_diff>
--- a/Aufgabenblatt2/Protokoll Aufgabenblatt 2.docx
+++ b/Aufgabenblatt2/Protokoll Aufgabenblatt 2.docx
@@ -1843,6 +1843,17 @@
       </w:r>
     </w:p>
     <w:p/>
+    <w:p/>
+    <w:p/>
+    <w:p/>
+    <w:p/>
+    <w:p/>
+    <w:p/>
+    <w:p/>
+    <w:p/>
+    <w:p/>
+    <w:p/>
+    <w:p/>
     <w:p>
       <w:r>
         <w:rPr>
@@ -1850,6 +1861,68 @@
           <w:lang w:eastAsia="de-DE"/>
         </w:rPr>
         <w:lastRenderedPageBreak/>
+        <w:drawing>
+          <wp:inline distT="0" distB="0" distL="0" distR="0" wp14:anchorId="0147678A" wp14:editId="5C75A727">
+            <wp:extent cx="5745480" cy="3738245"/>
+            <wp:effectExtent l="0" t="0" r="0" b="0"/>
+            <wp:docPr id="1" name="Bild 1" descr="../../IMG_0024.jpg"/>
+            <wp:cNvGraphicFramePr>
+              <a:graphicFrameLocks xmlns:a="http://schemas.openxmlformats.org/drawingml/2006/main" noChangeAspect="1"/>
+            </wp:cNvGraphicFramePr>
+            <a:graphic xmlns:a="http://schemas.openxmlformats.org/drawingml/2006/main">
+              <a:graphicData uri="http://schemas.openxmlformats.org/drawingml/2006/picture">
+                <pic:pic xmlns:pic="http://schemas.openxmlformats.org/drawingml/2006/picture">
+                  <pic:nvPicPr>
+                    <pic:cNvPr id="0" name="Picture 1" descr="../../IMG_0024.jpg"/>
+                    <pic:cNvPicPr>
+                      <a:picLocks noChangeAspect="1" noChangeArrowheads="1"/>
+                    </pic:cNvPicPr>
+                  </pic:nvPicPr>
+                  <pic:blipFill>
+                    <a:blip r:embed="rId17" cstate="print">
+                      <a:extLst>
+                        <a:ext uri="{28A0092B-C50C-407E-A947-70E740481C1C}">
+                          <a14:useLocalDpi xmlns:a14="http://schemas.microsoft.com/office/drawing/2010/main" val="0"/>
+                        </a:ext>
+                      </a:extLst>
+                    </a:blip>
+                    <a:srcRect/>
+                    <a:stretch>
+                      <a:fillRect/>
+                    </a:stretch>
+                  </pic:blipFill>
+                  <pic:spPr bwMode="auto">
+                    <a:xfrm>
+                      <a:off x="0" y="0"/>
+                      <a:ext cx="5745480" cy="3738245"/>
+                    </a:xfrm>
+                    <a:prstGeom prst="rect">
+                      <a:avLst/>
+                    </a:prstGeom>
+                    <a:noFill/>
+                    <a:ln>
+                      <a:noFill/>
+                    </a:ln>
+                  </pic:spPr>
+                </pic:pic>
+              </a:graphicData>
+            </a:graphic>
+          </wp:inline>
+        </w:drawing>
+      </w:r>
+    </w:p>
+    <w:p>
+      <w:bookmarkStart w:id="0" w:name="_GoBack"/>
+      <w:bookmarkEnd w:id="0"/>
+    </w:p>
+    <w:p/>
+    <w:p/>
+    <w:p>
+      <w:r>
+        <w:rPr>
+          <w:noProof/>
+          <w:lang w:eastAsia="de-DE"/>
+        </w:rPr>
         <w:drawing>
           <wp:inline distT="0" distB="0" distL="0" distR="0" wp14:anchorId="2E0E1D32" wp14:editId="01ADC273">
             <wp:extent cx="5753735" cy="2969895"/>
@@ -1868,7 +1941,7 @@
                     </pic:cNvPicPr>
                   </pic:nvPicPr>
                   <pic:blipFill>
-                    <a:blip r:embed="rId17" cstate="print">
+                    <a:blip r:embed="rId18" cstate="print">
                       <a:extLst>
                         <a:ext uri="{28A0092B-C50C-407E-A947-70E740481C1C}">
                           <a14:useLocalDpi xmlns:a14="http://schemas.microsoft.com/office/drawing/2010/main" val="0"/>
@@ -1914,16 +1987,14 @@
       <w:r>
         <w:t>.</w:t>
       </w:r>
-      <w:bookmarkStart w:id="0" w:name="_GoBack"/>
-      <w:bookmarkEnd w:id="0"/>
       <w:r>
         <w:t xml:space="preserve"> </w:t>
       </w:r>
     </w:p>
     <w:sectPr>
-      <w:headerReference w:type="default" r:id="rId18"/>
-      <w:footerReference w:type="even" r:id="rId19"/>
-      <w:footerReference w:type="default" r:id="rId20"/>
+      <w:headerReference w:type="default" r:id="rId19"/>
+      <w:footerReference w:type="even" r:id="rId20"/>
+      <w:footerReference w:type="default" r:id="rId21"/>
       <w:pgSz w:w="11900" w:h="16840"/>
       <w:pgMar w:top="1417" w:right="1417" w:bottom="1134" w:left="1417" w:header="708" w:footer="708" w:gutter="0"/>
       <w:cols w:space="708"/>

</xml_diff>